<commit_message>
Some modifications to the answers
</commit_message>
<xml_diff>
--- a/Assignment 3 - Dimensional Data Modeling/Put your outputs here!/Bhankharia_Jash_Assignment3.docx
+++ b/Assignment 3 - Dimensional Data Modeling/Put your outputs here!/Bhankharia_Jash_Assignment3.docx
@@ -41,153 +41,214 @@
       <w:pPr>
         <w:spacing w:after="0"/>
       </w:pPr>
+    </w:p>
+    <w:p>
+      <w:pPr>
+        <w:spacing w:after="0"/>
+      </w:pPr>
+      <w:r>
+        <w:t>Q.</w:t>
+      </w:r>
+      <w:r>
+        <w:tab/>
+      </w:r>
+      <w:r>
+        <w:t xml:space="preserve">How does </w:t>
+      </w:r>
+      <w:r>
+        <w:t xml:space="preserve">the </w:t>
+      </w:r>
+      <w:proofErr w:type="spellStart"/>
+      <w:r>
+        <w:t>pay_change_facts</w:t>
+      </w:r>
+      <w:proofErr w:type="spellEnd"/>
+      <w:r>
+        <w:t xml:space="preserve"> table </w:t>
+      </w:r>
+      <w:r>
+        <w:t>refer to each dimension.</w:t>
+      </w:r>
+    </w:p>
+    <w:p>
+      <w:pPr>
+        <w:spacing w:after="0"/>
+      </w:pPr>
+      <w:r>
+        <w:t xml:space="preserve">First indexes are created on each of the individual dimension tables and then these </w:t>
+      </w:r>
+      <w:r>
+        <w:t>keys</w:t>
+      </w:r>
+      <w:r>
+        <w:t xml:space="preserve"> are used as foreign key reference in the fact table using the following column names:</w:t>
+      </w:r>
+    </w:p>
+    <w:p>
+      <w:pPr>
+        <w:spacing w:after="0"/>
+      </w:pPr>
+      <w:proofErr w:type="spellStart"/>
+      <w:r>
+        <w:t>Employee_dimension</w:t>
+      </w:r>
+      <w:proofErr w:type="spellEnd"/>
+      <w:r>
+        <w:t xml:space="preserve"> (</w:t>
+      </w:r>
+      <w:proofErr w:type="spellStart"/>
+      <w:r>
+        <w:t>employee_key</w:t>
+      </w:r>
+      <w:proofErr w:type="spellEnd"/>
+      <w:r>
+        <w:t>)</w:t>
+      </w:r>
+      <w:r>
+        <w:t xml:space="preserve"> </w:t>
+      </w:r>
+      <w:r>
+        <w:sym w:font="Wingdings" w:char="F0E0"/>
+      </w:r>
+      <w:r>
+        <w:t xml:space="preserve"> </w:t>
+      </w:r>
+      <w:proofErr w:type="spellStart"/>
+      <w:r>
+        <w:t>Employee_key</w:t>
+      </w:r>
+      <w:proofErr w:type="spellEnd"/>
+    </w:p>
+    <w:p>
+      <w:pPr>
+        <w:spacing w:after="0"/>
+      </w:pPr>
+      <w:proofErr w:type="spellStart"/>
+      <w:r>
+        <w:t>Location_dimension</w:t>
+      </w:r>
+      <w:proofErr w:type="spellEnd"/>
+      <w:r>
+        <w:t xml:space="preserve"> </w:t>
+      </w:r>
+      <w:r>
+        <w:t>(</w:t>
+      </w:r>
+      <w:proofErr w:type="spellStart"/>
+      <w:r>
+        <w:t>location_key</w:t>
+      </w:r>
+      <w:proofErr w:type="spellEnd"/>
+      <w:r>
+        <w:t xml:space="preserve">) </w:t>
+      </w:r>
+      <w:r>
+        <w:sym w:font="Wingdings" w:char="F0E0"/>
+      </w:r>
+      <w:r>
+        <w:t xml:space="preserve"> </w:t>
+      </w:r>
+      <w:proofErr w:type="spellStart"/>
+      <w:r>
+        <w:t>location_key</w:t>
+      </w:r>
+      <w:proofErr w:type="spellEnd"/>
+    </w:p>
+    <w:p>
+      <w:pPr>
+        <w:spacing w:after="0"/>
+      </w:pPr>
+      <w:proofErr w:type="spellStart"/>
+      <w:r>
+        <w:t>Calendar_dimension</w:t>
+      </w:r>
+      <w:proofErr w:type="spellEnd"/>
+      <w:r>
+        <w:t xml:space="preserve"> </w:t>
+      </w:r>
+      <w:r>
+        <w:t>(</w:t>
+      </w:r>
+      <w:proofErr w:type="spellStart"/>
+      <w:r>
+        <w:t>calendar_key</w:t>
+      </w:r>
+      <w:proofErr w:type="spellEnd"/>
+      <w:r>
+        <w:t xml:space="preserve">) </w:t>
+      </w:r>
+      <w:r>
+        <w:sym w:font="Wingdings" w:char="F0E0"/>
+      </w:r>
+      <w:r>
+        <w:t xml:space="preserve"> </w:t>
+      </w:r>
+      <w:proofErr w:type="spellStart"/>
+      <w:r>
+        <w:t>calender_key</w:t>
+      </w:r>
+      <w:proofErr w:type="spellEnd"/>
+    </w:p>
+    <w:p>
+      <w:pPr>
+        <w:spacing w:after="0"/>
+      </w:pPr>
+      <w:proofErr w:type="spellStart"/>
+      <w:r>
+        <w:t>Elapsed_days_dimension</w:t>
+      </w:r>
+      <w:proofErr w:type="spellEnd"/>
+      <w:r>
+        <w:t xml:space="preserve">  (</w:t>
+      </w:r>
+      <w:proofErr w:type="spellStart"/>
+      <w:r>
+        <w:t>tenure_day_key</w:t>
+      </w:r>
+      <w:proofErr w:type="spellEnd"/>
+      <w:r>
+        <w:t>)</w:t>
+      </w:r>
+      <w:r>
+        <w:t xml:space="preserve"> </w:t>
+      </w:r>
+      <w:r>
+        <w:sym w:font="Wingdings" w:char="F0E0"/>
+      </w:r>
+      <w:r>
+        <w:t xml:space="preserve"> </w:t>
+      </w:r>
+      <w:proofErr w:type="spellStart"/>
+      <w:r>
+        <w:t>day_key</w:t>
+      </w:r>
+      <w:proofErr w:type="spellEnd"/>
+    </w:p>
+    <w:p>
+      <w:pPr>
+        <w:spacing w:after="0"/>
+      </w:pPr>
+      <w:proofErr w:type="spellStart"/>
+      <w:r>
+        <w:t>Department_dimension</w:t>
+      </w:r>
+      <w:proofErr w:type="spellEnd"/>
+      <w:r>
+        <w:t xml:space="preserve"> </w:t>
+      </w:r>
+      <w:r>
+        <w:t>(</w:t>
+      </w:r>
+      <w:proofErr w:type="spellStart"/>
+      <w:r>
+        <w:t>department_key</w:t>
+      </w:r>
+      <w:proofErr w:type="spellEnd"/>
+      <w:r>
+        <w:t xml:space="preserve">) </w:t>
+      </w:r>
       <w:bookmarkStart w:id="0" w:name="_GoBack"/>
       <w:bookmarkEnd w:id="0"/>
-    </w:p>
-    <w:p>
-      <w:pPr>
-        <w:spacing w:after="0"/>
-      </w:pPr>
-      <w:r>
-        <w:t>Q.</w:t>
-      </w:r>
-      <w:r>
-        <w:tab/>
-      </w:r>
-      <w:r>
-        <w:t xml:space="preserve">How does </w:t>
-      </w:r>
-      <w:r>
-        <w:t xml:space="preserve">the </w:t>
-      </w:r>
-      <w:proofErr w:type="spellStart"/>
-      <w:r>
-        <w:t>pay_change_facts</w:t>
-      </w:r>
-      <w:proofErr w:type="spellEnd"/>
-      <w:r>
-        <w:t xml:space="preserve"> table </w:t>
-      </w:r>
-      <w:r>
-        <w:t>refer to each dimension.</w:t>
-      </w:r>
-    </w:p>
-    <w:p>
-      <w:pPr>
-        <w:spacing w:after="0"/>
-      </w:pPr>
-      <w:r>
-        <w:t>First indexes are created on each of the individual dimension tables and then these indexes are used as foreign key reference in the fact table using the following column names:</w:t>
-      </w:r>
-    </w:p>
-    <w:p>
-      <w:pPr>
-        <w:spacing w:after="0"/>
-      </w:pPr>
-      <w:proofErr w:type="spellStart"/>
-      <w:r>
-        <w:t>Employee_dimension</w:t>
-      </w:r>
-      <w:proofErr w:type="spellEnd"/>
-      <w:r>
-        <w:t xml:space="preserve"> </w:t>
-      </w:r>
-      <w:r>
-        <w:sym w:font="Wingdings" w:char="F0E0"/>
-      </w:r>
-      <w:r>
-        <w:t xml:space="preserve"> </w:t>
-      </w:r>
-      <w:proofErr w:type="spellStart"/>
-      <w:r>
-        <w:t>Employee_key</w:t>
-      </w:r>
-      <w:proofErr w:type="spellEnd"/>
-    </w:p>
-    <w:p>
-      <w:pPr>
-        <w:spacing w:after="0"/>
-      </w:pPr>
-      <w:proofErr w:type="spellStart"/>
-      <w:r>
-        <w:t>Location_dimension</w:t>
-      </w:r>
-      <w:proofErr w:type="spellEnd"/>
-      <w:r>
-        <w:t xml:space="preserve"> </w:t>
-      </w:r>
-      <w:r>
-        <w:sym w:font="Wingdings" w:char="F0E0"/>
-      </w:r>
-      <w:r>
-        <w:t xml:space="preserve"> </w:t>
-      </w:r>
-      <w:proofErr w:type="spellStart"/>
-      <w:r>
-        <w:t>location_key</w:t>
-      </w:r>
-      <w:proofErr w:type="spellEnd"/>
-    </w:p>
-    <w:p>
-      <w:pPr>
-        <w:spacing w:after="0"/>
-      </w:pPr>
-      <w:proofErr w:type="spellStart"/>
-      <w:r>
-        <w:t>Calendar_dimension</w:t>
-      </w:r>
-      <w:proofErr w:type="spellEnd"/>
-      <w:r>
-        <w:t xml:space="preserve"> </w:t>
-      </w:r>
-      <w:r>
-        <w:sym w:font="Wingdings" w:char="F0E0"/>
-      </w:r>
-      <w:r>
-        <w:t xml:space="preserve"> </w:t>
-      </w:r>
-      <w:proofErr w:type="spellStart"/>
-      <w:r>
-        <w:t>calender_key</w:t>
-      </w:r>
-      <w:proofErr w:type="spellEnd"/>
-    </w:p>
-    <w:p>
-      <w:pPr>
-        <w:spacing w:after="0"/>
-      </w:pPr>
-      <w:proofErr w:type="spellStart"/>
-      <w:r>
-        <w:t>Elapsed_days_dimension</w:t>
-      </w:r>
-      <w:proofErr w:type="spellEnd"/>
-      <w:r>
-        <w:t xml:space="preserve"> </w:t>
-      </w:r>
-      <w:r>
-        <w:sym w:font="Wingdings" w:char="F0E0"/>
-      </w:r>
-      <w:r>
-        <w:t xml:space="preserve"> </w:t>
-      </w:r>
-      <w:proofErr w:type="spellStart"/>
-      <w:r>
-        <w:t>day_key</w:t>
-      </w:r>
-      <w:proofErr w:type="spellEnd"/>
-    </w:p>
-    <w:p>
-      <w:pPr>
-        <w:spacing w:after="0"/>
-      </w:pPr>
-      <w:proofErr w:type="spellStart"/>
-      <w:r>
-        <w:t>Department_dimension</w:t>
-      </w:r>
-      <w:proofErr w:type="spellEnd"/>
-      <w:r>
-        <w:t xml:space="preserve"> </w:t>
-      </w:r>
       <w:r>
         <w:sym w:font="Wingdings" w:char="F0E0"/>
       </w:r>

</xml_diff>